<commit_message>
Second draft of report
</commit_message>
<xml_diff>
--- a/report.docx
+++ b/report.docx
@@ -5276,15 +5276,7 @@
           <w:sz w:val="22"/>
           <w:szCs w:val="22"/>
         </w:rPr>
-        <w:t xml:space="preserve"> a corpus of </w:t>
-      </w:r>
-      <w:r>
-        <w:rPr>
-          <w:rFonts w:ascii="Calibri" w:hAnsi="Calibri" w:cs="Calibri"/>
-          <w:sz w:val="22"/>
-          <w:szCs w:val="22"/>
-        </w:rPr>
-        <w:t xml:space="preserve">Reuters news </w:t>
+        <w:t xml:space="preserve"> a corpus of Reuters news </w:t>
       </w:r>
       <w:r>
         <w:rPr>
@@ -5445,9 +5437,10 @@
       <w:r>
         <w:rPr>
           <w:rFonts w:ascii="Calibri" w:hAnsi="Calibri" w:cs="Calibri"/>
-          <w:sz w:val="22"/>
-          <w:szCs w:val="22"/>
-          <w:u w:val="single"/>
+          <w:i/>
+          <w:iCs/>
+          <w:sz w:val="22"/>
+          <w:szCs w:val="22"/>
         </w:rPr>
         <w:t>s</w:t>
       </w:r>
@@ -6264,17 +6257,7 @@
                 <w:sz w:val="22"/>
                 <w:szCs w:val="22"/>
               </w:rPr>
-              <w:t xml:space="preserve">Final Validation </w:t>
-            </w:r>
-            <w:r>
-              <w:rPr>
-                <w:rFonts w:ascii="Calibri" w:hAnsi="Calibri" w:cs="Calibri"/>
-                <w:b/>
-                <w:bCs/>
-                <w:sz w:val="22"/>
-                <w:szCs w:val="22"/>
-              </w:rPr>
-              <w:t>Perplexity</w:t>
+              <w:t>Final Validation Perplexity</w:t>
             </w:r>
           </w:p>
         </w:tc>
@@ -7610,6 +7593,7 @@
     </w:tbl>
     <w:p>
       <w:pPr>
+        <w:spacing w:before="240"/>
         <w:jc w:val="center"/>
         <w:rPr>
           <w:rFonts w:ascii="Calibri" w:hAnsi="Calibri" w:cs="Calibri"/>
@@ -7808,15 +7792,7 @@
           <w:sz w:val="22"/>
           <w:szCs w:val="22"/>
         </w:rPr>
-        <w:t xml:space="preserve"> the training loss tends to 0, while the validation loss increases with each epoch</w:t>
-      </w:r>
-      <w:r>
-        <w:rPr>
-          <w:rFonts w:ascii="Calibri" w:hAnsi="Calibri" w:cs="Calibri"/>
-          <w:sz w:val="22"/>
-          <w:szCs w:val="22"/>
-        </w:rPr>
-        <w:t xml:space="preserve">. Hence, </w:t>
+        <w:t xml:space="preserve"> the training loss tends to 0, while the validation loss increases with each epoch. Hence, </w:t>
       </w:r>
       <w:r>
         <w:rPr>
@@ -7944,7 +7920,23 @@
           <w:sz w:val="22"/>
           <w:szCs w:val="22"/>
         </w:rPr>
-        <w:t xml:space="preserve">Trial 4 to the </w:t>
+        <w:t xml:space="preserve">Trial 4 </w:t>
+      </w:r>
+      <w:r>
+        <w:rPr>
+          <w:rFonts w:ascii="Calibri" w:hAnsi="Calibri" w:cs="Calibri"/>
+          <w:sz w:val="22"/>
+          <w:szCs w:val="22"/>
+        </w:rPr>
+        <w:t xml:space="preserve">corresponds </w:t>
+      </w:r>
+      <w:r>
+        <w:rPr>
+          <w:rFonts w:ascii="Calibri" w:hAnsi="Calibri" w:cs="Calibri"/>
+          <w:sz w:val="22"/>
+          <w:szCs w:val="22"/>
+        </w:rPr>
+        <w:t xml:space="preserve">to the </w:t>
       </w:r>
       <w:r>
         <w:rPr>
@@ -9754,31 +9746,15 @@
           <w:sz w:val="22"/>
           <w:szCs w:val="22"/>
         </w:rPr>
-        <w:t>This allows</w:t>
-      </w:r>
-      <w:r>
-        <w:rPr>
-          <w:rFonts w:ascii="Calibri" w:hAnsi="Calibri" w:cs="Calibri"/>
-          <w:sz w:val="22"/>
-          <w:szCs w:val="22"/>
-        </w:rPr>
-        <w:t xml:space="preserve"> </w:t>
-      </w:r>
-      <w:r>
-        <w:rPr>
-          <w:rFonts w:ascii="Calibri" w:hAnsi="Calibri" w:cs="Calibri"/>
-          <w:sz w:val="22"/>
-          <w:szCs w:val="22"/>
-        </w:rPr>
-        <w:t>the model</w:t>
-      </w:r>
-      <w:r>
-        <w:rPr>
-          <w:rFonts w:ascii="Calibri" w:hAnsi="Calibri" w:cs="Calibri"/>
-          <w:sz w:val="22"/>
-          <w:szCs w:val="22"/>
-        </w:rPr>
-        <w:t xml:space="preserve"> to still be able to infer the meanings of such words</w:t>
+        <w:t>Hence, the model is still</w:t>
+      </w:r>
+      <w:r>
+        <w:rPr>
+          <w:rFonts w:ascii="Calibri" w:hAnsi="Calibri" w:cs="Calibri"/>
+          <w:sz w:val="22"/>
+          <w:szCs w:val="22"/>
+        </w:rPr>
+        <w:t xml:space="preserve"> able to infer the meanings of such words</w:t>
       </w:r>
       <w:r>
         <w:rPr>
@@ -10094,15 +10070,7 @@
           <w:sz w:val="22"/>
           <w:szCs w:val="22"/>
         </w:rPr>
-        <w:t xml:space="preserve">note that </w:t>
-      </w:r>
-      <w:r>
-        <w:rPr>
-          <w:rFonts w:ascii="Calibri" w:hAnsi="Calibri" w:cs="Calibri"/>
-          <w:sz w:val="22"/>
-          <w:szCs w:val="22"/>
-        </w:rPr>
-        <w:t xml:space="preserve">LSTMs are </w:t>
+        <w:t xml:space="preserve">note that LSTMs are </w:t>
       </w:r>
       <w:r>
         <w:rPr>
@@ -10134,15 +10102,7 @@
           <w:sz w:val="22"/>
           <w:szCs w:val="22"/>
         </w:rPr>
-        <w:t xml:space="preserve"> information over a long sequence of time step</w:t>
-      </w:r>
-      <w:r>
-        <w:rPr>
-          <w:rFonts w:ascii="Calibri" w:hAnsi="Calibri" w:cs="Calibri"/>
-          <w:sz w:val="22"/>
-          <w:szCs w:val="22"/>
-        </w:rPr>
-        <w:t>s.</w:t>
+        <w:t xml:space="preserve"> information over a long sequence of time steps.</w:t>
       </w:r>
       <w:r>
         <w:rPr>
@@ -10304,15 +10264,39 @@
           <w:sz w:val="22"/>
           <w:szCs w:val="22"/>
         </w:rPr>
-        <w:t>, t</w:t>
-      </w:r>
-      <w:r>
-        <w:rPr>
-          <w:rFonts w:ascii="Calibri" w:hAnsi="Calibri" w:cs="Calibri"/>
-          <w:sz w:val="22"/>
-          <w:szCs w:val="22"/>
-        </w:rPr>
-        <w:t xml:space="preserve">rial 4 (RNN, subword tokenisation, dropout = 0.2) led to the smallest </w:t>
+        <w:t>, trial 4 (RNN, subword tokenisation, dropout = 0.2) le</w:t>
+      </w:r>
+      <w:r>
+        <w:rPr>
+          <w:rFonts w:ascii="Calibri" w:hAnsi="Calibri" w:cs="Calibri"/>
+          <w:sz w:val="22"/>
+          <w:szCs w:val="22"/>
+        </w:rPr>
+        <w:t>a</w:t>
+      </w:r>
+      <w:r>
+        <w:rPr>
+          <w:rFonts w:ascii="Calibri" w:hAnsi="Calibri" w:cs="Calibri"/>
+          <w:sz w:val="22"/>
+          <w:szCs w:val="22"/>
+        </w:rPr>
+        <w:t>d</w:t>
+      </w:r>
+      <w:r>
+        <w:rPr>
+          <w:rFonts w:ascii="Calibri" w:hAnsi="Calibri" w:cs="Calibri"/>
+          <w:sz w:val="22"/>
+          <w:szCs w:val="22"/>
+        </w:rPr>
+        <w:t>s</w:t>
+      </w:r>
+      <w:r>
+        <w:rPr>
+          <w:rFonts w:ascii="Calibri" w:hAnsi="Calibri" w:cs="Calibri"/>
+          <w:sz w:val="22"/>
+          <w:szCs w:val="22"/>
+        </w:rPr>
+        <w:t xml:space="preserve"> to the smallest </w:t>
       </w:r>
       <w:r>
         <w:rPr>
@@ -10541,27 +10525,7 @@
                 <w:sz w:val="22"/>
                 <w:szCs w:val="22"/>
               </w:rPr>
-              <w:t xml:space="preserve"> (</w:t>
-            </w:r>
-            <w:r>
-              <w:rPr>
-                <w:rFonts w:ascii="Calibri" w:hAnsi="Calibri" w:cs="Calibri"/>
-                <w:b/>
-                <w:bCs/>
-                <w:sz w:val="22"/>
-                <w:szCs w:val="22"/>
-              </w:rPr>
-              <w:t>whitespace is represented as underscores (“_”</w:t>
-            </w:r>
-            <w:r>
-              <w:rPr>
-                <w:rFonts w:ascii="Calibri" w:hAnsi="Calibri" w:cs="Calibri"/>
-                <w:b/>
-                <w:bCs/>
-                <w:sz w:val="22"/>
-                <w:szCs w:val="22"/>
-              </w:rPr>
-              <w:t>))</w:t>
+              <w:t xml:space="preserve"> (whitespace is represented as underscores (“_”))</w:t>
             </w:r>
           </w:p>
         </w:tc>
@@ -30642,15 +30606,7 @@
           <w:sz w:val="22"/>
           <w:szCs w:val="22"/>
         </w:rPr>
-        <w:t xml:space="preserve"> no mention of this “loss of the institutes” prior to it being mentioned.</w:t>
-      </w:r>
-      <w:r>
-        <w:rPr>
-          <w:rFonts w:ascii="Calibri" w:hAnsi="Calibri" w:cs="Calibri"/>
-          <w:sz w:val="22"/>
-          <w:szCs w:val="22"/>
-        </w:rPr>
-        <w:t xml:space="preserve"> Moreover, </w:t>
+        <w:t xml:space="preserve"> no mention of this “loss of the institutes” prior to it being mentioned. Moreover, </w:t>
       </w:r>
       <w:r>
         <w:rPr>
@@ -32472,6 +32428,7 @@
   <w:style w:type="character" w:default="1" w:styleId="DefaultParagraphFont">
     <w:name w:val="Default Paragraph Font"/>
     <w:uiPriority w:val="1"/>
+    <w:semiHidden/>
     <w:unhideWhenUsed/>
   </w:style>
   <w:style w:type="table" w:default="1" w:styleId="TableNormal">

</xml_diff>